<commit_message>
Sistemati altri accorgimenti: testo inglese in mezzo a testo italiano validati anche i css e inserite le relative icone a piè pagina cambiato colore link daltonici relazione aggiornata con immagini
</commit_message>
<xml_diff>
--- a/relazione/Relazione Progetto Tecnologie Web.docx
+++ b/relazione/Relazione Progetto Tecnologie Web.docx
@@ -3,10 +3,176 @@
 <w:document xmlns:ve="http://schemas.openxmlformats.org/markup-compatibility/2006" xmlns:o="urn:schemas-microsoft-com:office:office" xmlns:r="http://schemas.openxmlformats.org/officeDocument/2006/relationships" xmlns:m="http://schemas.openxmlformats.org/officeDocument/2006/math" xmlns:v="urn:schemas-microsoft-com:vml" xmlns:wp="http://schemas.openxmlformats.org/drawingml/2006/wordprocessingDrawing" xmlns:w10="urn:schemas-microsoft-com:office:word" xmlns:w="http://schemas.openxmlformats.org/wordprocessingml/2006/main" xmlns:wne="http://schemas.microsoft.com/office/word/2006/wordml">
   <w:body>
     <w:p>
-      <w:r>
+      <w:pPr>
+        <w:jc w:val="center"/>
+        <w:rPr>
+          <w:rFonts w:ascii="Copperplate Gothic Bold" w:hAnsi="Copperplate Gothic Bold"/>
+          <w:sz w:val="44"/>
+          <w:szCs w:val="44"/>
+        </w:rPr>
+      </w:pPr>
+      <w:r>
+        <w:rPr>
+          <w:rFonts w:ascii="Copperplate Gothic Bold" w:hAnsi="Copperplate Gothic Bold"/>
+          <w:sz w:val="44"/>
+          <w:szCs w:val="44"/>
+        </w:rPr>
         <w:t>Relazione Progetto Tecnologie Web</w:t>
       </w:r>
     </w:p>
+    <w:p>
+      <w:pPr>
+        <w:jc w:val="center"/>
+        <w:rPr>
+          <w:rFonts w:ascii="Copperplate Gothic Bold" w:hAnsi="Copperplate Gothic Bold"/>
+          <w:sz w:val="44"/>
+          <w:szCs w:val="44"/>
+        </w:rPr>
+      </w:pPr>
+      <w:r>
+        <w:rPr>
+          <w:rFonts w:ascii="Copperplate Gothic Bold" w:hAnsi="Copperplate Gothic Bold"/>
+          <w:sz w:val="44"/>
+          <w:szCs w:val="44"/>
+        </w:rPr>
+        <w:t>A.A. 2009-2010</w:t>
+      </w:r>
+    </w:p>
+    <w:p>
+      <w:pPr>
+        <w:jc w:val="right"/>
+        <w:rPr>
+          <w:sz w:val="28"/>
+          <w:szCs w:val="28"/>
+        </w:rPr>
+      </w:pPr>
+      <w:r>
+        <w:rPr>
+          <w:sz w:val="28"/>
+          <w:szCs w:val="28"/>
+        </w:rPr>
+        <w:t>A Cura di:</w:t>
+      </w:r>
+    </w:p>
+    <w:p>
+      <w:pPr>
+        <w:jc w:val="right"/>
+        <w:rPr>
+          <w:i/>
+          <w:sz w:val="36"/>
+          <w:szCs w:val="36"/>
+        </w:rPr>
+      </w:pPr>
+      <w:r>
+        <w:rPr>
+          <w:i/>
+          <w:sz w:val="36"/>
+          <w:szCs w:val="36"/>
+        </w:rPr>
+        <w:t xml:space="preserve">Daniele </w:t>
+      </w:r>
+      <w:proofErr w:type="spellStart"/>
+      <w:r>
+        <w:rPr>
+          <w:i/>
+          <w:sz w:val="36"/>
+          <w:szCs w:val="36"/>
+        </w:rPr>
+        <w:t>Lovato</w:t>
+      </w:r>
+      <w:proofErr w:type="spellEnd"/>
+      <w:r>
+        <w:rPr>
+          <w:i/>
+          <w:sz w:val="36"/>
+          <w:szCs w:val="36"/>
+        </w:rPr>
+        <w:t xml:space="preserve"> 578396</w:t>
+      </w:r>
+    </w:p>
+    <w:p>
+      <w:pPr>
+        <w:jc w:val="right"/>
+        <w:rPr>
+          <w:i/>
+          <w:sz w:val="36"/>
+          <w:szCs w:val="36"/>
+        </w:rPr>
+      </w:pPr>
+      <w:r>
+        <w:rPr>
+          <w:i/>
+          <w:sz w:val="36"/>
+          <w:szCs w:val="36"/>
+        </w:rPr>
+        <w:t xml:space="preserve">Simone </w:t>
+      </w:r>
+      <w:proofErr w:type="spellStart"/>
+      <w:r>
+        <w:rPr>
+          <w:i/>
+          <w:sz w:val="36"/>
+          <w:szCs w:val="36"/>
+        </w:rPr>
+        <w:t>Daminato</w:t>
+      </w:r>
+      <w:proofErr w:type="spellEnd"/>
+    </w:p>
+    <w:p>
+      <w:pPr>
+        <w:jc w:val="right"/>
+        <w:rPr>
+          <w:i/>
+          <w:sz w:val="36"/>
+          <w:szCs w:val="36"/>
+        </w:rPr>
+      </w:pPr>
+      <w:r>
+        <w:rPr>
+          <w:i/>
+          <w:sz w:val="36"/>
+          <w:szCs w:val="36"/>
+        </w:rPr>
+        <w:t xml:space="preserve">Francesco </w:t>
+      </w:r>
+      <w:proofErr w:type="spellStart"/>
+      <w:r>
+        <w:rPr>
+          <w:i/>
+          <w:sz w:val="36"/>
+          <w:szCs w:val="36"/>
+        </w:rPr>
+        <w:t>Nwokeka</w:t>
+      </w:r>
+      <w:proofErr w:type="spellEnd"/>
+    </w:p>
+    <w:p>
+      <w:pPr>
+        <w:jc w:val="right"/>
+        <w:rPr>
+          <w:sz w:val="44"/>
+          <w:szCs w:val="44"/>
+        </w:rPr>
+      </w:pPr>
+      <w:r>
+        <w:rPr>
+          <w:i/>
+          <w:sz w:val="36"/>
+          <w:szCs w:val="36"/>
+        </w:rPr>
+        <w:t xml:space="preserve">Alessandro </w:t>
+      </w:r>
+      <w:proofErr w:type="spellStart"/>
+      <w:r>
+        <w:rPr>
+          <w:i/>
+          <w:sz w:val="36"/>
+          <w:szCs w:val="36"/>
+        </w:rPr>
+        <w:t>Capogna</w:t>
+      </w:r>
+      <w:proofErr w:type="spellEnd"/>
+    </w:p>
     <w:p/>
     <w:p>
       <w:r>
@@ -120,7 +286,11 @@
       </w:r>
       <w:proofErr w:type="spellEnd"/>
       <w:r>
-        <w:t xml:space="preserve"> a qualunque risoluzione, dispostivi portatili). Inoltre, difficilmente il sito sarà visitato da utenti con problemi di daltonismo, ma per renderlo comunque accessibile anche a questa categoria di utenti il sito è stato realizzato anche in versione “</w:t>
+        <w:t xml:space="preserve"> a qualunque risoluzione, dispostivi portatili). Inoltre, </w:t>
+      </w:r>
+      <w:r>
+        <w:lastRenderedPageBreak/>
+        <w:t>difficilmente il sito sarà visitato da utenti con problemi di daltonismo, ma per renderlo comunque accessibile anche a questa categoria di utenti il sito è stato realizzato anche in versione “</w:t>
       </w:r>
       <w:proofErr w:type="spellStart"/>
       <w:r>
@@ -186,7 +356,6 @@
     </w:p>
     <w:p>
       <w:r>
-        <w:lastRenderedPageBreak/>
         <w:t xml:space="preserve">Pagina che descrive il gioco </w:t>
       </w:r>
       <w:proofErr w:type="spellStart"/>
@@ -488,7 +657,11 @@
       </w:r>
       <w:proofErr w:type="spellEnd"/>
       <w:r>
-        <w:t xml:space="preserve"> e scritta titolo. Questi 2 contenitori contengono rispettivamente un’immagine del titolo e la scritta del titolo. L’immagine è visualizzata con o senza stile all’interno dell’</w:t>
+        <w:t xml:space="preserve"> e scritta titolo. Questi 2 </w:t>
+      </w:r>
+      <w:r>
+        <w:lastRenderedPageBreak/>
+        <w:t>contenitori contengono rispettivamente un’immagine del titolo e la scritta del titolo. L’immagine è visualizzata con o senza stile all’interno dell’</w:t>
       </w:r>
       <w:proofErr w:type="spellStart"/>
       <w:r>
@@ -612,11 +785,7 @@
       </w:r>
       <w:proofErr w:type="spellEnd"/>
       <w:r>
-        <w:t xml:space="preserve"> erano tutti uguali abbiamo pensato di accomunarli sotto un’unica classe di </w:t>
-      </w:r>
-      <w:r>
-        <w:lastRenderedPageBreak/>
-        <w:t xml:space="preserve">contenitori. Ogni </w:t>
+        <w:t xml:space="preserve"> erano tutti uguali abbiamo pensato di accomunarli sotto un’unica classe di contenitori. Ogni </w:t>
       </w:r>
       <w:proofErr w:type="spellStart"/>
       <w:r>
@@ -728,6 +897,9 @@
         <w:t>Strict</w:t>
       </w:r>
       <w:proofErr w:type="spellEnd"/>
+      <w:r>
+        <w:t xml:space="preserve"> e CSS</w:t>
+      </w:r>
       <w:r>
         <w:t xml:space="preserve">, e poi del testo che </w:t>
       </w:r>
@@ -987,7 +1159,10 @@
       </w:r>
       <w:proofErr w:type="spellEnd"/>
       <w:r>
-        <w:t xml:space="preserve"> da destra, viene cambiato il colore del link attivo in un blu più intenso, che altrimenti avrebbe troppo poco contrasto sullo sfondo rosso in cui si presenta.</w:t>
+        <w:t xml:space="preserve"> da destra, viene cambiato il colore del link attivo in un </w:t>
+      </w:r>
+      <w:r>
+        <w:t>giallo intenso, in modo che il contrasto con lo sfondo sia forte e che non vi sia difficoltà di lettura.</w:t>
       </w:r>
     </w:p>
     <w:p>
@@ -1040,7 +1215,11 @@
         <w:t xml:space="preserve"> trasformati in elementi di blocco,</w:t>
       </w:r>
       <w:r>
-        <w:t xml:space="preserve"> con un’altezza fissa a 3em mentre larghezza del 100% del contenitore;  Il testo è </w:t>
+        <w:t xml:space="preserve"> con un’altezza fissa a 3em mentre </w:t>
+      </w:r>
+      <w:r>
+        <w:lastRenderedPageBreak/>
+        <w:t xml:space="preserve">larghezza del 100% del contenitore;  Il testo è </w:t>
       </w:r>
       <w:proofErr w:type="spellStart"/>
       <w:r>
@@ -1197,11 +1376,7 @@
       </w:r>
       <w:proofErr w:type="spellEnd"/>
       <w:r>
-        <w:t xml:space="preserve">, ossia un contenitore </w:t>
-      </w:r>
-      <w:r>
-        <w:lastRenderedPageBreak/>
-        <w:t xml:space="preserve">che contiene i vari link scorciatoia per raggiungere le varie voci della pagina. La larghezza di </w:t>
+        <w:t xml:space="preserve">, ossia un contenitore che contiene i vari link scorciatoia per raggiungere le varie voci della pagina. La larghezza di </w:t>
       </w:r>
       <w:proofErr w:type="spellStart"/>
       <w:r>
@@ -1305,6 +1480,114 @@
       </w:r>
     </w:p>
     <w:p>
+      <w:r>
+        <w:t>Ecco una visualizzazione della pagina standard, in larghezza standard e minima:</w:t>
+      </w:r>
+    </w:p>
+    <w:p>
+      <w:r>
+        <w:t>Standard(1366x768)</w:t>
+      </w:r>
+    </w:p>
+    <w:p>
+      <w:pPr>
+        <w:jc w:val="center"/>
+      </w:pPr>
+      <w:r>
+        <w:rPr>
+          <w:noProof/>
+          <w:lang w:eastAsia="it-IT"/>
+        </w:rPr>
+        <w:drawing>
+          <wp:inline distT="0" distB="0" distL="0" distR="0">
+            <wp:extent cx="6120130" cy="3270250"/>
+            <wp:effectExtent l="19050" t="0" r="0" b="0"/>
+            <wp:docPr id="8" name="Immagine 7" descr="risoluz-standard(1366x768).png"/>
+            <wp:cNvGraphicFramePr>
+              <a:graphicFrameLocks xmlns:a="http://schemas.openxmlformats.org/drawingml/2006/main" noChangeAspect="1"/>
+            </wp:cNvGraphicFramePr>
+            <a:graphic xmlns:a="http://schemas.openxmlformats.org/drawingml/2006/main">
+              <a:graphicData uri="http://schemas.openxmlformats.org/drawingml/2006/picture">
+                <pic:pic xmlns:pic="http://schemas.openxmlformats.org/drawingml/2006/picture">
+                  <pic:nvPicPr>
+                    <pic:cNvPr id="0" name="risoluz-standard(1366x768).png"/>
+                    <pic:cNvPicPr/>
+                  </pic:nvPicPr>
+                  <pic:blipFill>
+                    <a:blip r:embed="rId5"/>
+                    <a:stretch>
+                      <a:fillRect/>
+                    </a:stretch>
+                  </pic:blipFill>
+                  <pic:spPr>
+                    <a:xfrm>
+                      <a:off x="0" y="0"/>
+                      <a:ext cx="6120130" cy="3270250"/>
+                    </a:xfrm>
+                    <a:prstGeom prst="rect">
+                      <a:avLst/>
+                    </a:prstGeom>
+                  </pic:spPr>
+                </pic:pic>
+              </a:graphicData>
+            </a:graphic>
+          </wp:inline>
+        </w:drawing>
+      </w:r>
+    </w:p>
+    <w:p>
+      <w:r>
+        <w:t>Minima:</w:t>
+      </w:r>
+    </w:p>
+    <w:p>
+      <w:pPr>
+        <w:jc w:val="center"/>
+      </w:pPr>
+      <w:r>
+        <w:rPr>
+          <w:noProof/>
+          <w:lang w:eastAsia="it-IT"/>
+        </w:rPr>
+        <w:lastRenderedPageBreak/>
+        <w:drawing>
+          <wp:inline distT="0" distB="0" distL="0" distR="0">
+            <wp:extent cx="3699098" cy="3286125"/>
+            <wp:effectExtent l="19050" t="0" r="0" b="0"/>
+            <wp:docPr id="7" name="Immagine 6" descr="risoluz-minima.png"/>
+            <wp:cNvGraphicFramePr>
+              <a:graphicFrameLocks xmlns:a="http://schemas.openxmlformats.org/drawingml/2006/main" noChangeAspect="1"/>
+            </wp:cNvGraphicFramePr>
+            <a:graphic xmlns:a="http://schemas.openxmlformats.org/drawingml/2006/main">
+              <a:graphicData uri="http://schemas.openxmlformats.org/drawingml/2006/picture">
+                <pic:pic xmlns:pic="http://schemas.openxmlformats.org/drawingml/2006/picture">
+                  <pic:nvPicPr>
+                    <pic:cNvPr id="0" name="risoluz-minima.png"/>
+                    <pic:cNvPicPr/>
+                  </pic:nvPicPr>
+                  <pic:blipFill>
+                    <a:blip r:embed="rId6"/>
+                    <a:stretch>
+                      <a:fillRect/>
+                    </a:stretch>
+                  </pic:blipFill>
+                  <pic:spPr>
+                    <a:xfrm>
+                      <a:off x="0" y="0"/>
+                      <a:ext cx="3699047" cy="3286080"/>
+                    </a:xfrm>
+                    <a:prstGeom prst="rect">
+                      <a:avLst/>
+                    </a:prstGeom>
+                  </pic:spPr>
+                </pic:pic>
+              </a:graphicData>
+            </a:graphic>
+          </wp:inline>
+        </w:drawing>
+      </w:r>
+    </w:p>
+    <w:p>
       <w:proofErr w:type="spellStart"/>
       <w:r>
         <w:t>daltonized.css</w:t>
@@ -1312,6 +1595,11 @@
       <w:proofErr w:type="spellEnd"/>
     </w:p>
     <w:p>
+      <w:pPr>
+        <w:rPr>
+          <w:u w:val="single"/>
+        </w:rPr>
+      </w:pPr>
       <w:r>
         <w:t xml:space="preserve">Questo file </w:t>
       </w:r>
@@ -1387,8 +1675,65 @@
       </w:r>
     </w:p>
     <w:p>
-      <w:proofErr w:type="spellStart"/>
-      <w:r>
+      <w:r>
+        <w:t xml:space="preserve">Esempio di pagina </w:t>
+      </w:r>
+      <w:proofErr w:type="spellStart"/>
+      <w:r>
+        <w:t>daltonizzata</w:t>
+      </w:r>
+      <w:proofErr w:type="spellEnd"/>
+      <w:r>
+        <w:t>:</w:t>
+      </w:r>
+    </w:p>
+    <w:p>
+      <w:r>
+        <w:rPr>
+          <w:noProof/>
+          <w:lang w:eastAsia="it-IT"/>
+        </w:rPr>
+        <w:drawing>
+          <wp:inline distT="0" distB="0" distL="0" distR="0">
+            <wp:extent cx="6120130" cy="3261995"/>
+            <wp:effectExtent l="19050" t="0" r="0" b="0"/>
+            <wp:docPr id="6" name="Immagine 5" descr="daltonica.jpg"/>
+            <wp:cNvGraphicFramePr>
+              <a:graphicFrameLocks xmlns:a="http://schemas.openxmlformats.org/drawingml/2006/main" noChangeAspect="1"/>
+            </wp:cNvGraphicFramePr>
+            <a:graphic xmlns:a="http://schemas.openxmlformats.org/drawingml/2006/main">
+              <a:graphicData uri="http://schemas.openxmlformats.org/drawingml/2006/picture">
+                <pic:pic xmlns:pic="http://schemas.openxmlformats.org/drawingml/2006/picture">
+                  <pic:nvPicPr>
+                    <pic:cNvPr id="0" name="daltonica.jpg"/>
+                    <pic:cNvPicPr/>
+                  </pic:nvPicPr>
+                  <pic:blipFill>
+                    <a:blip r:embed="rId7"/>
+                    <a:stretch>
+                      <a:fillRect/>
+                    </a:stretch>
+                  </pic:blipFill>
+                  <pic:spPr>
+                    <a:xfrm>
+                      <a:off x="0" y="0"/>
+                      <a:ext cx="6120130" cy="3261995"/>
+                    </a:xfrm>
+                    <a:prstGeom prst="rect">
+                      <a:avLst/>
+                    </a:prstGeom>
+                  </pic:spPr>
+                </pic:pic>
+              </a:graphicData>
+            </a:graphic>
+          </wp:inline>
+        </w:drawing>
+      </w:r>
+    </w:p>
+    <w:p>
+      <w:proofErr w:type="spellStart"/>
+      <w:r>
+        <w:lastRenderedPageBreak/>
         <w:t>print.css</w:t>
       </w:r>
       <w:proofErr w:type="spellEnd"/>
@@ -1482,6 +1827,54 @@
       </w:r>
     </w:p>
     <w:p>
+      <w:r>
+        <w:t>Anteprima di stampa:</w:t>
+      </w:r>
+    </w:p>
+    <w:p>
+      <w:r>
+        <w:rPr>
+          <w:noProof/>
+          <w:lang w:eastAsia="it-IT"/>
+        </w:rPr>
+        <w:drawing>
+          <wp:inline distT="0" distB="0" distL="0" distR="0">
+            <wp:extent cx="6120130" cy="5885815"/>
+            <wp:effectExtent l="19050" t="0" r="0" b="0"/>
+            <wp:docPr id="4" name="Immagine 3" descr="stampa.jpg"/>
+            <wp:cNvGraphicFramePr>
+              <a:graphicFrameLocks xmlns:a="http://schemas.openxmlformats.org/drawingml/2006/main" noChangeAspect="1"/>
+            </wp:cNvGraphicFramePr>
+            <a:graphic xmlns:a="http://schemas.openxmlformats.org/drawingml/2006/main">
+              <a:graphicData uri="http://schemas.openxmlformats.org/drawingml/2006/picture">
+                <pic:pic xmlns:pic="http://schemas.openxmlformats.org/drawingml/2006/picture">
+                  <pic:nvPicPr>
+                    <pic:cNvPr id="0" name="stampa.jpg"/>
+                    <pic:cNvPicPr/>
+                  </pic:nvPicPr>
+                  <pic:blipFill>
+                    <a:blip r:embed="rId8"/>
+                    <a:stretch>
+                      <a:fillRect/>
+                    </a:stretch>
+                  </pic:blipFill>
+                  <pic:spPr>
+                    <a:xfrm>
+                      <a:off x="0" y="0"/>
+                      <a:ext cx="6120130" cy="5885815"/>
+                    </a:xfrm>
+                    <a:prstGeom prst="rect">
+                      <a:avLst/>
+                    </a:prstGeom>
+                  </pic:spPr>
+                </pic:pic>
+              </a:graphicData>
+            </a:graphic>
+          </wp:inline>
+        </w:drawing>
+      </w:r>
+    </w:p>
+    <w:p>
       <w:proofErr w:type="spellStart"/>
       <w:r>
         <w:t>handheld.css</w:t>
@@ -1498,7 +1891,11 @@
       </w:r>
       <w:proofErr w:type="spellEnd"/>
       <w:r>
-        <w:t xml:space="preserve"> del layout normale, ma con delle dimensioni ridotte. Inoltre il menù navigazione posto a lato del contenuto avrebbe ridotto ulteriormente la visualizzazione del </w:t>
+        <w:t xml:space="preserve"> del layout normale, ma con delle </w:t>
+      </w:r>
+      <w:r>
+        <w:lastRenderedPageBreak/>
+        <w:t xml:space="preserve">dimensioni ridotte. Inoltre il menù navigazione posto a lato del contenuto avrebbe ridotto ulteriormente la visualizzazione del </w:t>
       </w:r>
       <w:proofErr w:type="spellStart"/>
       <w:r>
@@ -1545,6 +1942,65 @@
       </w:r>
       <w:r>
         <w:t xml:space="preserve"> i bottoni colori neutri che non creassero problemi visivi ne a persone con problemi visivi, ne a persone comuni.</w:t>
+      </w:r>
+      <w:r>
+        <w:t xml:space="preserve"> Le </w:t>
+      </w:r>
+      <w:proofErr w:type="spellStart"/>
+      <w:r>
+        <w:t>accesskey</w:t>
+      </w:r>
+      <w:proofErr w:type="spellEnd"/>
+      <w:r>
+        <w:t xml:space="preserve"> non sono più visibili, dato che sono inutilizzabili su un cellulare.</w:t>
+      </w:r>
+    </w:p>
+    <w:p>
+      <w:r>
+        <w:t>Esempio di visualizzazione su cellulare:</w:t>
+      </w:r>
+    </w:p>
+    <w:p>
+      <w:r>
+        <w:rPr>
+          <w:noProof/>
+          <w:lang w:eastAsia="it-IT"/>
+        </w:rPr>
+        <w:drawing>
+          <wp:inline distT="0" distB="0" distL="0" distR="0">
+            <wp:extent cx="6120130" cy="4170045"/>
+            <wp:effectExtent l="19050" t="0" r="0" b="0"/>
+            <wp:docPr id="5" name="Immagine 4" descr="portatile.png"/>
+            <wp:cNvGraphicFramePr>
+              <a:graphicFrameLocks xmlns:a="http://schemas.openxmlformats.org/drawingml/2006/main" noChangeAspect="1"/>
+            </wp:cNvGraphicFramePr>
+            <a:graphic xmlns:a="http://schemas.openxmlformats.org/drawingml/2006/main">
+              <a:graphicData uri="http://schemas.openxmlformats.org/drawingml/2006/picture">
+                <pic:pic xmlns:pic="http://schemas.openxmlformats.org/drawingml/2006/picture">
+                  <pic:nvPicPr>
+                    <pic:cNvPr id="0" name="portatile.png"/>
+                    <pic:cNvPicPr/>
+                  </pic:nvPicPr>
+                  <pic:blipFill>
+                    <a:blip r:embed="rId9"/>
+                    <a:stretch>
+                      <a:fillRect/>
+                    </a:stretch>
+                  </pic:blipFill>
+                  <pic:spPr>
+                    <a:xfrm>
+                      <a:off x="0" y="0"/>
+                      <a:ext cx="6120130" cy="4170045"/>
+                    </a:xfrm>
+                    <a:prstGeom prst="rect">
+                      <a:avLst/>
+                    </a:prstGeom>
+                  </pic:spPr>
+                </pic:pic>
+              </a:graphicData>
+            </a:graphic>
+          </wp:inline>
+        </w:drawing>
       </w:r>
     </w:p>
     <w:p>
@@ -1569,8 +2025,10 @@
         </w:numPr>
       </w:pPr>
       <w:r>
-        <w:lastRenderedPageBreak/>
-        <w:t>Ogni link è visualizzato dal colore che lo contraddistingue in qualunque sito web, ossia blu sottolineato. Solo in un caso abbiamo leggermente modificato il blu in un blu più chiaro per aumentare il contrasto con il colore di sfondo e renderlo più visibile.</w:t>
+        <w:t>Ogni link è visualizzato dal colore che lo contraddistingue in qualunque sito web, ossia blu sottolineato. Solo in un caso abbiamo</w:t>
+      </w:r>
+      <w:r>
+        <w:t xml:space="preserve"> modificato il blu in giallo, per rendere il contrasto con lo sfondo più evidente.</w:t>
       </w:r>
     </w:p>
     <w:p>
@@ -1606,7 +2064,10 @@
       </w:r>
       <w:proofErr w:type="spellEnd"/>
       <w:r>
-        <w:t xml:space="preserve"> indicata di colore nero, in grassetto e sottolineata. Così la presenza dell’</w:t>
+        <w:t xml:space="preserve"> indicata di colore nero, in grassetto e sottolineata. </w:t>
+      </w:r>
+      <w:r>
+        <w:t>In altro contesto l’</w:t>
       </w:r>
       <w:proofErr w:type="spellStart"/>
       <w:r>
@@ -1614,7 +2075,21 @@
       </w:r>
       <w:proofErr w:type="spellEnd"/>
       <w:r>
+        <w:t xml:space="preserve"> è bianca al posto che nera, per contrasto con lo sfondo. </w:t>
+      </w:r>
+      <w:r>
+        <w:t>Così la presenza dell’</w:t>
+      </w:r>
+      <w:proofErr w:type="spellStart"/>
+      <w:r>
+        <w:t>accesskey</w:t>
+      </w:r>
+      <w:proofErr w:type="spellEnd"/>
+      <w:r>
         <w:t xml:space="preserve"> è indicata in modo evidente e allo stesso tempo non richiede un avvertimento testuale della loro presenza</w:t>
+      </w:r>
+      <w:r>
+        <w:t>.</w:t>
       </w:r>
     </w:p>
     <w:p>
@@ -1626,6 +2101,7 @@
         </w:numPr>
       </w:pPr>
       <w:r>
+        <w:lastRenderedPageBreak/>
         <w:t xml:space="preserve">Oltre alle </w:t>
       </w:r>
       <w:proofErr w:type="spellStart"/>
@@ -1767,6 +2243,53 @@
         </w:numPr>
       </w:pPr>
       <w:r>
+        <w:t>Per quanto riguarda il testo, ogni parola in lingua diversa dall’italiano(</w:t>
+      </w:r>
+      <w:r>
+        <w:t xml:space="preserve">inglese) è stata appropriatamente indicata con lo </w:t>
+      </w:r>
+      <w:proofErr w:type="spellStart"/>
+      <w:r>
+        <w:t>span</w:t>
+      </w:r>
+      <w:proofErr w:type="spellEnd"/>
+      <w:r>
+        <w:t xml:space="preserve"> xml:</w:t>
+      </w:r>
+      <w:proofErr w:type="spellStart"/>
+      <w:r>
+        <w:t>lang=</w:t>
+      </w:r>
+      <w:proofErr w:type="spellEnd"/>
+      <w:r>
+        <w:t xml:space="preserve">”en” che permette agli </w:t>
+      </w:r>
+      <w:proofErr w:type="spellStart"/>
+      <w:r>
+        <w:t>screen</w:t>
+      </w:r>
+      <w:proofErr w:type="spellEnd"/>
+      <w:r>
+        <w:t xml:space="preserve"> </w:t>
+      </w:r>
+      <w:proofErr w:type="spellStart"/>
+      <w:r>
+        <w:t>reader</w:t>
+      </w:r>
+      <w:proofErr w:type="spellEnd"/>
+      <w:r>
+        <w:t xml:space="preserve"> di riconoscere la parola e di “leggerla” correttamente in lingua inglese.</w:t>
+      </w:r>
+    </w:p>
+    <w:p>
+      <w:pPr>
+        <w:pStyle w:val="Paragrafoelenco"/>
+        <w:numPr>
+          <w:ilvl w:val="0"/>
+          <w:numId w:val="4"/>
+        </w:numPr>
+      </w:pPr>
+      <w:r>
         <w:t>Non sono state utilizzate tabelle, che sono difficilmente accessibili, non essendo necessaria la loro presenza per il nostro sito.</w:t>
       </w:r>
     </w:p>
@@ -1970,6 +2493,38 @@
       <w:proofErr w:type="spellEnd"/>
       <w:r>
         <w:t xml:space="preserve"> </w:t>
+      </w:r>
+    </w:p>
+    <w:p>
+      <w:pPr>
+        <w:ind w:left="360"/>
+      </w:pPr>
+      <w:r>
+        <w:t xml:space="preserve">Esiste anche una sorta di copia di </w:t>
+      </w:r>
+      <w:proofErr w:type="spellStart"/>
+      <w:r>
+        <w:t>provaScript</w:t>
+      </w:r>
+      <w:proofErr w:type="spellEnd"/>
+      <w:r>
+        <w:t xml:space="preserve">, che è prova </w:t>
+      </w:r>
+      <w:proofErr w:type="spellStart"/>
+      <w:r>
+        <w:t>Script-cgi.js</w:t>
+      </w:r>
+      <w:proofErr w:type="spellEnd"/>
+      <w:r>
+        <w:t xml:space="preserve">  che è lo script che invoca la pagina di gestione notizie che si trova in una directory diversa e quindi ha bisogno di indirizzi diversi per andare a prendere i file </w:t>
+      </w:r>
+      <w:proofErr w:type="spellStart"/>
+      <w:r>
+        <w:t>css</w:t>
+      </w:r>
+      <w:proofErr w:type="spellEnd"/>
+      <w:r>
+        <w:t xml:space="preserve"> e sostituirli nel documento.</w:t>
       </w:r>
     </w:p>
     <w:sectPr>
@@ -2766,6 +3321,36 @@
       <w:ind w:left="720"/>
       <w:contextualSpacing/>
     </w:pPr>
+  </w:style>
+  <w:style w:type="paragraph" w:styleId="Testofumetto">
+    <w:name w:val="Balloon Text"/>
+    <w:basedOn w:val="Normale"/>
+    <w:link w:val="TestofumettoCarattere"/>
+    <w:uiPriority w:val="99"/>
+    <w:semiHidden/>
+    <w:unhideWhenUsed/>
+    <w:rsid w:val="006C141B"/>
+    <w:pPr>
+      <w:spacing w:after="0" w:line="240" w:lineRule="auto"/>
+    </w:pPr>
+    <w:rPr>
+      <w:rFonts w:ascii="Tahoma" w:hAnsi="Tahoma" w:cs="Tahoma"/>
+      <w:sz w:val="16"/>
+      <w:szCs w:val="16"/>
+    </w:rPr>
+  </w:style>
+  <w:style w:type="character" w:customStyle="1" w:styleId="TestofumettoCarattere">
+    <w:name w:val="Testo fumetto Carattere"/>
+    <w:basedOn w:val="Carpredefinitoparagrafo"/>
+    <w:link w:val="Testofumetto"/>
+    <w:uiPriority w:val="99"/>
+    <w:semiHidden/>
+    <w:rsid w:val="006C141B"/>
+    <w:rPr>
+      <w:rFonts w:ascii="Tahoma" w:hAnsi="Tahoma" w:cs="Tahoma"/>
+      <w:sz w:val="16"/>
+      <w:szCs w:val="16"/>
+    </w:rPr>
   </w:style>
 </w:styles>
 </file>

</xml_diff>